<commit_message>
RecvFromClient() 구현, Init() 구현
</commit_message>
<xml_diff>
--- a/document/계속갱신될보고서.docx
+++ b/document/계속갱신될보고서.docx
@@ -245,8 +245,6 @@
               <w:lang w:val="ko-KR"/>
             </w:rPr>
           </w:pPr>
-          <w:bookmarkStart w:id="3" w:name="_GoBack"/>
-          <w:bookmarkEnd w:id="3"/>
         </w:p>
         <w:p>
           <w:pPr>
@@ -2507,7 +2505,7 @@
       <w:pPr>
         <w:pStyle w:val="a"/>
       </w:pPr>
-      <w:bookmarkStart w:id="4" w:name="_Toc529134558"/>
+      <w:bookmarkStart w:id="3" w:name="_Toc529134558"/>
       <w:r>
         <w:lastRenderedPageBreak/>
         <w:drawing>
@@ -2586,161 +2584,161 @@
         </w:rPr>
         <w:t xml:space="preserve"> 기획</w:t>
       </w:r>
+      <w:bookmarkEnd w:id="3"/>
+    </w:p>
+    <w:p>
+      <w:pPr>
+        <w:jc w:val="center"/>
+        <w:rPr>
+          <w:b/>
+          <w:i/>
+        </w:rPr>
+      </w:pPr>
+      <w:proofErr w:type="gramStart"/>
+      <w:r>
+        <w:rPr>
+          <w:rFonts w:hint="eastAsia"/>
+          <w:b/>
+          <w:i/>
+        </w:rPr>
+        <w:t>[ 게임</w:t>
+      </w:r>
+      <w:proofErr w:type="gramEnd"/>
+      <w:r>
+        <w:rPr>
+          <w:rFonts w:hint="eastAsia"/>
+          <w:b/>
+          <w:i/>
+        </w:rPr>
+        <w:t xml:space="preserve"> 전체적 모습</w:t>
+      </w:r>
+      <w:r>
+        <w:rPr>
+          <w:b/>
+          <w:i/>
+        </w:rPr>
+        <w:t xml:space="preserve"> </w:t>
+      </w:r>
+      <w:r>
+        <w:rPr>
+          <w:rFonts w:hint="eastAsia"/>
+          <w:b/>
+          <w:i/>
+        </w:rPr>
+        <w:t>]</w:t>
+      </w:r>
+    </w:p>
+    <w:p>
+      <w:pPr>
+        <w:pStyle w:val="a0"/>
+      </w:pPr>
+      <w:bookmarkStart w:id="4" w:name="_Toc529134559"/>
+      <w:r>
+        <w:rPr>
+          <w:rFonts w:hint="eastAsia"/>
+        </w:rPr>
+        <w:t>게임 소개</w:t>
+      </w:r>
       <w:bookmarkEnd w:id="4"/>
     </w:p>
     <w:p>
       <w:pPr>
-        <w:jc w:val="center"/>
-        <w:rPr>
-          <w:b/>
-          <w:i/>
-        </w:rPr>
-      </w:pPr>
-      <w:proofErr w:type="gramStart"/>
-      <w:r>
-        <w:rPr>
-          <w:rFonts w:hint="eastAsia"/>
-          <w:b/>
-          <w:i/>
-        </w:rPr>
-        <w:t>[ 게임</w:t>
-      </w:r>
-      <w:proofErr w:type="gramEnd"/>
-      <w:r>
-        <w:rPr>
-          <w:rFonts w:hint="eastAsia"/>
-          <w:b/>
-          <w:i/>
-        </w:rPr>
-        <w:t xml:space="preserve"> 전체적 모습</w:t>
-      </w:r>
-      <w:r>
-        <w:rPr>
-          <w:b/>
-          <w:i/>
-        </w:rPr>
+        <w:ind w:firstLineChars="200" w:firstLine="400"/>
+      </w:pPr>
+      <w:r>
+        <w:t>OpenGL</w:t>
+      </w:r>
+      <w:r>
         <w:t xml:space="preserve"> </w:t>
       </w:r>
       <w:r>
-        <w:rPr>
-          <w:rFonts w:hint="eastAsia"/>
-          <w:b/>
-          <w:i/>
-        </w:rPr>
-        <w:t>]</w:t>
+        <w:t xml:space="preserve">위에 2D </w:t>
+      </w:r>
+      <w:proofErr w:type="spellStart"/>
+      <w:r>
+        <w:t>스프라이트</w:t>
+      </w:r>
+      <w:proofErr w:type="spellEnd"/>
+      <w:r>
+        <w:t xml:space="preserve"> 리소스를 사용하여 만든 게임이다. </w:t>
       </w:r>
     </w:p>
     <w:p>
       <w:pPr>
-        <w:pStyle w:val="a0"/>
-      </w:pPr>
-      <w:bookmarkStart w:id="5" w:name="_Toc529134559"/>
-      <w:r>
-        <w:rPr>
-          <w:rFonts w:hint="eastAsia"/>
-        </w:rPr>
-        <w:t>게임 소개</w:t>
-      </w:r>
-      <w:bookmarkEnd w:id="5"/>
+        <w:ind w:firstLineChars="200" w:firstLine="400"/>
+      </w:pPr>
+      <w:r>
+        <w:rPr>
+          <w:rFonts w:hint="eastAsia"/>
+        </w:rPr>
+        <w:t xml:space="preserve">플레이어 </w:t>
+      </w:r>
+      <w:r>
+        <w:t>2</w:t>
+      </w:r>
+      <w:r>
+        <w:rPr>
+          <w:rFonts w:hint="eastAsia"/>
+        </w:rPr>
+        <w:t>명이 일정 시간마다 무작위 위치에 생성되는 아이템을 먹어 상대방을 공격하는</w:t>
+      </w:r>
+      <w:r>
+        <w:br/>
+        <w:t xml:space="preserve">    </w:t>
+      </w:r>
+      <w:r>
+        <w:rPr>
+          <w:rFonts w:hint="eastAsia"/>
+        </w:rPr>
+        <w:t>게임이다.</w:t>
+      </w:r>
+      <w:r>
+        <w:t xml:space="preserve"> </w:t>
+      </w:r>
+      <w:r>
+        <w:br/>
+      </w:r>
+      <w:r>
+        <w:rPr>
+          <w:rFonts w:hint="eastAsia"/>
+        </w:rPr>
+        <w:t xml:space="preserve">    </w:t>
+      </w:r>
+      <w:r>
+        <w:rPr>
+          <w:rFonts w:hint="eastAsia"/>
+        </w:rPr>
+        <w:t xml:space="preserve">게임 시간이 끝나거나 게임 시간 안에 생명이 </w:t>
+      </w:r>
+      <w:r>
+        <w:t>0</w:t>
+      </w:r>
+      <w:r>
+        <w:rPr>
+          <w:rFonts w:hint="eastAsia"/>
+        </w:rPr>
+        <w:t>이 된 플레이어가 발생하면 게임이 종료된다.</w:t>
+      </w:r>
     </w:p>
     <w:p>
       <w:pPr>
         <w:ind w:firstLineChars="200" w:firstLine="400"/>
       </w:pPr>
       <w:r>
-        <w:t>OpenGL</w:t>
-      </w:r>
-      <w:r>
         <w:t xml:space="preserve"> </w:t>
-      </w:r>
-      <w:r>
-        <w:t xml:space="preserve">위에 2D </w:t>
-      </w:r>
-      <w:proofErr w:type="spellStart"/>
-      <w:r>
-        <w:t>스프라이트</w:t>
-      </w:r>
-      <w:proofErr w:type="spellEnd"/>
-      <w:r>
-        <w:t xml:space="preserve"> 리소스를 사용하여 만든 게임이다. </w:t>
       </w:r>
     </w:p>
     <w:p>
       <w:pPr>
-        <w:ind w:firstLineChars="200" w:firstLine="400"/>
-      </w:pPr>
-      <w:r>
-        <w:rPr>
-          <w:rFonts w:hint="eastAsia"/>
-        </w:rPr>
-        <w:t xml:space="preserve">플레이어 </w:t>
-      </w:r>
-      <w:r>
-        <w:t>2</w:t>
-      </w:r>
-      <w:r>
-        <w:rPr>
-          <w:rFonts w:hint="eastAsia"/>
-        </w:rPr>
-        <w:t>명이 일정 시간마다 무작위 위치에 생성되는 아이템을 먹어 상대방을 공격하는</w:t>
-      </w:r>
-      <w:r>
-        <w:br/>
-        <w:t xml:space="preserve">    </w:t>
-      </w:r>
-      <w:r>
-        <w:rPr>
-          <w:rFonts w:hint="eastAsia"/>
-        </w:rPr>
-        <w:t>게임이다.</w:t>
-      </w:r>
-      <w:r>
+        <w:pStyle w:val="a0"/>
+      </w:pPr>
+      <w:r>
+        <w:rPr>
+          <w:rFonts w:hint="eastAsia"/>
+        </w:rPr>
         <w:t xml:space="preserve"> </w:t>
       </w:r>
-      <w:r>
-        <w:br/>
-      </w:r>
-      <w:r>
-        <w:rPr>
-          <w:rFonts w:hint="eastAsia"/>
-        </w:rPr>
-        <w:t xml:space="preserve">    </w:t>
-      </w:r>
-      <w:r>
-        <w:rPr>
-          <w:rFonts w:hint="eastAsia"/>
-        </w:rPr>
-        <w:t xml:space="preserve">게임 시간이 끝나거나 게임 시간 안에 생명이 </w:t>
-      </w:r>
-      <w:r>
-        <w:t>0</w:t>
-      </w:r>
-      <w:r>
-        <w:rPr>
-          <w:rFonts w:hint="eastAsia"/>
-        </w:rPr>
-        <w:t>이 된 플레이어가 발생하면 게임이 종료된다.</w:t>
-      </w:r>
-    </w:p>
-    <w:p>
-      <w:pPr>
-        <w:ind w:firstLineChars="200" w:firstLine="400"/>
-      </w:pPr>
-      <w:r>
-        <w:t xml:space="preserve"> </w:t>
-      </w:r>
-    </w:p>
-    <w:p>
-      <w:pPr>
-        <w:pStyle w:val="a0"/>
-      </w:pPr>
-      <w:r>
-        <w:rPr>
-          <w:rFonts w:hint="eastAsia"/>
-        </w:rPr>
-        <w:t xml:space="preserve"> </w:t>
-      </w:r>
-      <w:bookmarkStart w:id="6" w:name="_Toc529134560"/>
+      <w:bookmarkStart w:id="5" w:name="_Toc529134560"/>
       <w:r>
         <w:rPr>
           <w:rFonts w:hint="eastAsia"/>
@@ -2750,7 +2748,7 @@
       <w:r>
         <w:t xml:space="preserve"> 오브젝트</w:t>
       </w:r>
-      <w:bookmarkEnd w:id="6"/>
+      <w:bookmarkEnd w:id="5"/>
     </w:p>
     <w:p>
       <w:pPr>
@@ -2958,14 +2956,14 @@
         <w:lastRenderedPageBreak/>
         <w:t xml:space="preserve"> </w:t>
       </w:r>
-      <w:bookmarkStart w:id="7" w:name="_Toc529134561"/>
+      <w:bookmarkStart w:id="6" w:name="_Toc529134561"/>
       <w:r>
         <w:rPr>
           <w:rFonts w:hint="eastAsia"/>
         </w:rPr>
         <w:t>조작 방법</w:t>
       </w:r>
-      <w:bookmarkEnd w:id="7"/>
+      <w:bookmarkEnd w:id="6"/>
     </w:p>
     <w:p>
       <w:pPr>
@@ -3014,7 +3012,7 @@
         </w:rPr>
         <w:t xml:space="preserve"> </w:t>
       </w:r>
-      <w:bookmarkStart w:id="8" w:name="_Toc529134562"/>
+      <w:bookmarkStart w:id="7" w:name="_Toc529134562"/>
       <w:r>
         <w:rPr>
           <w:rFonts w:hint="eastAsia"/>
@@ -3027,7 +3025,7 @@
         </w:rPr>
         <w:t>설명</w:t>
       </w:r>
-      <w:bookmarkEnd w:id="8"/>
+      <w:bookmarkEnd w:id="7"/>
     </w:p>
     <w:p>
       <w:pPr>
@@ -3270,11 +3268,11 @@
         </w:rPr>
         <w:t xml:space="preserve"> </w:t>
       </w:r>
-      <w:bookmarkStart w:id="9" w:name="_Toc529134563"/>
+      <w:bookmarkStart w:id="8" w:name="_Toc529134563"/>
       <w:r>
         <w:t>Flow Chart</w:t>
       </w:r>
-      <w:bookmarkEnd w:id="9"/>
+      <w:bookmarkEnd w:id="8"/>
     </w:p>
     <w:p>
       <w:pPr>
@@ -3345,7 +3343,7 @@
           <w:sz w:val="34"/>
         </w:rPr>
       </w:pPr>
-      <w:bookmarkStart w:id="10" w:name="_Toc529134564"/>
+      <w:bookmarkStart w:id="9" w:name="_Toc529134564"/>
       <w:r>
         <w:rPr>
           <w:rFonts w:hint="eastAsia"/>
@@ -3356,7 +3354,7 @@
       <w:r>
         <w:t>igh Level Design</w:t>
       </w:r>
-      <w:bookmarkEnd w:id="10"/>
+      <w:bookmarkEnd w:id="9"/>
     </w:p>
     <w:p>
       <w:pPr>
@@ -3366,7 +3364,7 @@
           <w:szCs w:val="36"/>
         </w:rPr>
       </w:pPr>
-      <w:bookmarkStart w:id="11" w:name="_Toc529134565"/>
+      <w:bookmarkStart w:id="10" w:name="_Toc529134565"/>
       <w:r>
         <w:rPr>
           <w:rFonts w:hint="eastAsia"/>
@@ -3472,7 +3470,7 @@
         </w:rPr>
         <w:t>low Chart</w:t>
       </w:r>
-      <w:bookmarkEnd w:id="11"/>
+      <w:bookmarkEnd w:id="10"/>
     </w:p>
     <w:p>
       <w:pPr>
@@ -4700,11 +4698,11 @@
         <w:lastRenderedPageBreak/>
         <w:t xml:space="preserve"> </w:t>
       </w:r>
-      <w:bookmarkStart w:id="12" w:name="_Toc529134566"/>
+      <w:bookmarkStart w:id="11" w:name="_Toc529134566"/>
       <w:r>
         <w:t>Server – Client 통신</w:t>
       </w:r>
-      <w:bookmarkEnd w:id="12"/>
+      <w:bookmarkEnd w:id="11"/>
     </w:p>
     <w:p>
       <w:pPr>
@@ -6059,11 +6057,11 @@
         <w:lastRenderedPageBreak/>
         <w:t xml:space="preserve"> </w:t>
       </w:r>
-      <w:bookmarkStart w:id="13" w:name="_Toc529134567"/>
+      <w:bookmarkStart w:id="12" w:name="_Toc529134567"/>
       <w:r>
         <w:t>Low Level Design</w:t>
       </w:r>
-      <w:bookmarkEnd w:id="13"/>
+      <w:bookmarkEnd w:id="12"/>
     </w:p>
     <w:p>
       <w:pPr>
@@ -6072,7 +6070,7 @@
       <w:r>
         <w:t xml:space="preserve"> </w:t>
       </w:r>
-      <w:bookmarkStart w:id="14" w:name="_Toc529134568"/>
+      <w:bookmarkStart w:id="13" w:name="_Toc529134568"/>
       <w:r>
         <w:t>S</w:t>
       </w:r>
@@ -6082,7 +6080,7 @@
       <w:r>
         <w:t xml:space="preserve"> – Client Protocol</w:t>
       </w:r>
-      <w:bookmarkEnd w:id="14"/>
+      <w:bookmarkEnd w:id="13"/>
     </w:p>
     <w:p>
       <w:pPr>
@@ -7612,11 +7610,11 @@
         <w:lastRenderedPageBreak/>
         <w:t xml:space="preserve"> </w:t>
       </w:r>
-      <w:bookmarkStart w:id="15" w:name="_Toc529134569"/>
+      <w:bookmarkStart w:id="14" w:name="_Toc529134569"/>
       <w:r>
         <w:t>Server</w:t>
       </w:r>
-      <w:bookmarkEnd w:id="15"/>
+      <w:bookmarkEnd w:id="14"/>
     </w:p>
     <w:p>
       <w:pPr>
@@ -10469,7 +10467,7 @@
         <w:lastRenderedPageBreak/>
         <w:t xml:space="preserve"> </w:t>
       </w:r>
-      <w:bookmarkStart w:id="16" w:name="_Toc529134570"/>
+      <w:bookmarkStart w:id="15" w:name="_Toc529134570"/>
       <w:r>
         <w:rPr>
           <w:rFonts w:hint="eastAsia"/>
@@ -10479,7 +10477,7 @@
       <w:r>
         <w:t>lient</w:t>
       </w:r>
-      <w:bookmarkEnd w:id="16"/>
+      <w:bookmarkEnd w:id="15"/>
     </w:p>
     <w:p>
       <w:pPr>
@@ -12138,7 +12136,7 @@
       <w:r>
         <w:br w:type="page"/>
       </w:r>
-      <w:bookmarkStart w:id="17" w:name="_Toc529134571"/>
+      <w:bookmarkStart w:id="16" w:name="_Toc529134571"/>
       <w:r>
         <w:rPr>
           <w:rFonts w:hint="eastAsia"/>
@@ -12146,7 +12144,7 @@
         <w:lastRenderedPageBreak/>
         <w:t>역할 분담</w:t>
       </w:r>
-      <w:bookmarkEnd w:id="17"/>
+      <w:bookmarkEnd w:id="16"/>
     </w:p>
     <w:p>
       <w:pPr>
@@ -12492,14 +12490,14 @@
           <w:sz w:val="34"/>
         </w:rPr>
       </w:pPr>
-      <w:bookmarkStart w:id="18" w:name="_Toc529134572"/>
+      <w:bookmarkStart w:id="17" w:name="_Toc529134572"/>
       <w:r>
         <w:rPr>
           <w:rFonts w:hint="eastAsia"/>
         </w:rPr>
         <w:t>개발 환경</w:t>
       </w:r>
-      <w:bookmarkEnd w:id="18"/>
+      <w:bookmarkEnd w:id="17"/>
     </w:p>
     <w:p>
       <w:pPr>
@@ -12704,7 +12702,7 @@
           <w:sz w:val="34"/>
         </w:rPr>
       </w:pPr>
-      <w:bookmarkStart w:id="19" w:name="_Toc529134573"/>
+      <w:bookmarkStart w:id="18" w:name="_Toc529134573"/>
       <w:r>
         <w:rPr>
           <w:rFonts w:hint="eastAsia"/>
@@ -12712,7 +12710,7 @@
         <w:lastRenderedPageBreak/>
         <w:t>개발 일정</w:t>
       </w:r>
-      <w:bookmarkEnd w:id="19"/>
+      <w:bookmarkEnd w:id="18"/>
     </w:p>
     <w:tbl>
       <w:tblPr>
@@ -22729,7 +22727,7 @@
       <w:pPr>
         <w:pStyle w:val="a"/>
       </w:pPr>
-      <w:bookmarkStart w:id="20" w:name="_Toc529134574"/>
+      <w:bookmarkStart w:id="19" w:name="_Toc529134574"/>
       <w:r>
         <w:rPr>
           <w:rFonts w:hint="eastAsia"/>
@@ -22737,20 +22735,20 @@
         <w:lastRenderedPageBreak/>
         <w:t>개발 보고서</w:t>
       </w:r>
-      <w:bookmarkEnd w:id="20"/>
+      <w:bookmarkEnd w:id="19"/>
     </w:p>
     <w:p>
       <w:pPr>
         <w:pStyle w:val="a0"/>
       </w:pPr>
-      <w:bookmarkStart w:id="21" w:name="_Toc529134575"/>
+      <w:bookmarkStart w:id="20" w:name="_Toc529134575"/>
       <w:r>
         <w:rPr>
           <w:rFonts w:hint="eastAsia"/>
         </w:rPr>
         <w:t>1주차</w:t>
       </w:r>
-      <w:bookmarkEnd w:id="21"/>
+      <w:bookmarkEnd w:id="20"/>
     </w:p>
     <w:p>
       <w:pPr>
@@ -23850,7 +23848,7 @@
       <w:pPr>
         <w:pStyle w:val="a0"/>
       </w:pPr>
-      <w:bookmarkStart w:id="22" w:name="_Toc529134576"/>
+      <w:bookmarkStart w:id="21" w:name="_Toc529134576"/>
       <w:r>
         <w:rPr>
           <w:rFonts w:hint="eastAsia"/>
@@ -23858,7 +23856,7 @@
         <w:lastRenderedPageBreak/>
         <w:t>2주차</w:t>
       </w:r>
-      <w:bookmarkEnd w:id="22"/>
+      <w:bookmarkEnd w:id="21"/>
     </w:p>
     <w:p>
       <w:pPr>
@@ -25570,7 +25568,7 @@
       <w:pPr>
         <w:pStyle w:val="a0"/>
       </w:pPr>
-      <w:bookmarkStart w:id="23" w:name="_Toc529134577"/>
+      <w:bookmarkStart w:id="22" w:name="_Toc529134577"/>
       <w:r>
         <w:rPr>
           <w:rFonts w:hint="eastAsia"/>
@@ -25578,7 +25576,7 @@
         <w:lastRenderedPageBreak/>
         <w:t>3주차</w:t>
       </w:r>
-      <w:bookmarkEnd w:id="23"/>
+      <w:bookmarkEnd w:id="22"/>
     </w:p>
     <w:p>
       <w:pPr>
@@ -25737,16 +25735,34 @@
       </w:pPr>
       <w:r>
         <w:rPr>
-          <w:rFonts w:hint="eastAsia"/>
           <w:szCs w:val="20"/>
         </w:rPr>
+        <w:t>Client</w:t>
+      </w:r>
+      <w:r>
+        <w:rPr>
+          <w:szCs w:val="20"/>
+        </w:rPr>
+        <w:t xml:space="preserve"> -&gt; </w:t>
+      </w:r>
+      <w:r>
+        <w:rPr>
+          <w:rFonts w:hint="eastAsia"/>
+          <w:szCs w:val="20"/>
+        </w:rPr>
         <w:t>S</w:t>
       </w:r>
       <w:r>
         <w:rPr>
           <w:szCs w:val="20"/>
         </w:rPr>
-        <w:t xml:space="preserve">erver -&gt; Client </w:t>
+        <w:t>erver</w:t>
+      </w:r>
+      <w:r>
+        <w:rPr>
+          <w:szCs w:val="20"/>
+        </w:rPr>
+        <w:t xml:space="preserve"> </w:t>
       </w:r>
       <w:r>
         <w:rPr>
@@ -25897,6 +25913,8 @@
         </w:rPr>
         <w:t>.</w:t>
       </w:r>
+      <w:bookmarkStart w:id="23" w:name="_GoBack"/>
+      <w:bookmarkEnd w:id="23"/>
       <w:proofErr w:type="gramEnd"/>
     </w:p>
     <w:p/>
@@ -27666,16 +27684,21 @@
       </w:pPr>
       <w:r>
         <w:rPr>
-          <w:rFonts w:hint="eastAsia"/>
           <w:szCs w:val="20"/>
         </w:rPr>
-        <w:t>C</w:t>
+        <w:t>Server</w:t>
       </w:r>
       <w:r>
         <w:rPr>
           <w:szCs w:val="20"/>
         </w:rPr>
-        <w:t xml:space="preserve">lient -&gt; Server </w:t>
+        <w:t xml:space="preserve"> -&gt; Client</w:t>
+      </w:r>
+      <w:r>
+        <w:rPr>
+          <w:szCs w:val="20"/>
+        </w:rPr>
+        <w:t xml:space="preserve"> </w:t>
       </w:r>
       <w:r>
         <w:rPr>
@@ -31051,7 +31074,6 @@
         <w:docPartUnique/>
       </w:docPartObj>
     </w:sdtPr>
-    <w:sdtEndPr/>
     <w:sdtContent>
       <w:sdt>
         <w:sdtPr>
@@ -31061,7 +31083,6 @@
             <w:docPartUnique/>
           </w:docPartObj>
         </w:sdtPr>
-        <w:sdtEndPr/>
         <w:sdtContent>
           <w:p>
             <w:pPr>
@@ -35102,7 +35123,7 @@
 </file>
 
 <file path=customXml/itemProps1.xml><?xml version="1.0" encoding="utf-8"?>
-<ds:datastoreItem xmlns:ds="http://schemas.openxmlformats.org/officeDocument/2006/customXml" ds:itemID="{51042EA4-8554-4AE6-98EC-5C01D39F96B5}">
+<ds:datastoreItem xmlns:ds="http://schemas.openxmlformats.org/officeDocument/2006/customXml" ds:itemID="{8B89D451-10B5-4F87-9F6B-E72812121075}">
   <ds:schemaRefs>
     <ds:schemaRef ds:uri="http://schemas.openxmlformats.org/officeDocument/2006/bibliography"/>
   </ds:schemaRefs>

</xml_diff>

<commit_message>
UpdatePos() 및 보고서 수정
</commit_message>
<xml_diff>
--- a/document/계속갱신될보고서.docx
+++ b/document/계속갱신될보고서.docx
@@ -6738,6 +6738,7 @@
         <w:jc w:val="left"/>
         <w:rPr>
           <w:rFonts w:ascii="돋움체" w:eastAsia="돋움체" w:cs="돋움체"/>
+          <w:strike/>
           <w:color w:val="000000"/>
           <w:kern w:val="0"/>
           <w:sz w:val="19"/>
@@ -6768,6 +6769,7 @@
       <w:r>
         <w:rPr>
           <w:rFonts w:ascii="돋움체" w:eastAsia="돋움체" w:cs="돋움체"/>
+          <w:strike/>
           <w:color w:val="2B91AF"/>
           <w:kern w:val="0"/>
           <w:sz w:val="19"/>
@@ -6779,6 +6781,7 @@
       <w:r>
         <w:rPr>
           <w:rFonts w:ascii="돋움체" w:eastAsia="돋움체" w:cs="돋움체"/>
+          <w:strike/>
           <w:color w:val="000000"/>
           <w:kern w:val="0"/>
           <w:sz w:val="19"/>
@@ -6790,6 +6793,7 @@
       <w:r>
         <w:rPr>
           <w:rFonts w:ascii="돋움체" w:eastAsia="돋움체" w:cs="돋움체"/>
+          <w:strike/>
           <w:color w:val="000000"/>
           <w:kern w:val="0"/>
           <w:sz w:val="19"/>
@@ -6801,22 +6805,13 @@
       <w:r>
         <w:rPr>
           <w:rFonts w:ascii="돋움체" w:eastAsia="돋움체" w:cs="돋움체"/>
+          <w:strike/>
           <w:color w:val="000000"/>
           <w:kern w:val="0"/>
           <w:sz w:val="19"/>
           <w:szCs w:val="19"/>
         </w:rPr>
         <w:t>;</w:t>
-      </w:r>
-      <w:r>
-        <w:rPr>
-          <w:rFonts w:ascii="돋움체" w:eastAsia="돋움체" w:cs="돋움체"/>
-          <w:color w:val="000000"/>
-          <w:kern w:val="0"/>
-          <w:sz w:val="19"/>
-          <w:szCs w:val="19"/>
-        </w:rPr>
-        <w:tab/>
       </w:r>
       <w:r>
         <w:rPr>
@@ -6866,6 +6861,7 @@
       <w:r>
         <w:rPr>
           <w:rFonts w:ascii="돋움체" w:eastAsia="돋움체" w:cs="돋움체"/>
+          <w:strike/>
           <w:color w:val="0000FF"/>
           <w:kern w:val="0"/>
           <w:sz w:val="19"/>
@@ -6876,7 +6872,7 @@
       <w:r>
         <w:rPr>
           <w:rFonts w:ascii="돋움체" w:eastAsia="돋움체" w:cs="돋움체"/>
-          <w:color w:val="000000"/>
+          <w:color w:val="2B91AF"/>
           <w:kern w:val="0"/>
           <w:sz w:val="19"/>
           <w:szCs w:val="19"/>
@@ -6916,26 +6912,6 @@
           <w:szCs w:val="19"/>
         </w:rPr>
         <w:t>4];</w:t>
-      </w:r>
-      <w:r>
-        <w:rPr>
-          <w:rFonts w:ascii="돋움체" w:eastAsia="돋움체" w:cs="돋움체"/>
-          <w:color w:val="000000"/>
-          <w:kern w:val="0"/>
-          <w:sz w:val="19"/>
-          <w:szCs w:val="19"/>
-        </w:rPr>
-        <w:tab/>
-      </w:r>
-      <w:r>
-        <w:rPr>
-          <w:rFonts w:ascii="돋움체" w:eastAsia="돋움체" w:cs="돋움체"/>
-          <w:color w:val="000000"/>
-          <w:kern w:val="0"/>
-          <w:sz w:val="19"/>
-          <w:szCs w:val="19"/>
-        </w:rPr>
-        <w:tab/>
       </w:r>
     </w:p>
     <w:p>
@@ -6975,6 +6951,98 @@
       <w:r>
         <w:rPr>
           <w:rFonts w:ascii="돋움체" w:eastAsia="돋움체" w:cs="돋움체"/>
+          <w:b/>
+          <w:color w:val="FF0000"/>
+          <w:kern w:val="0"/>
+          <w:sz w:val="19"/>
+          <w:szCs w:val="19"/>
+        </w:rPr>
+        <w:t>BOOL</w:t>
+      </w:r>
+      <w:r>
+        <w:rPr>
+          <w:rFonts w:ascii="돋움체" w:eastAsia="돋움체" w:cs="돋움체"/>
+          <w:color w:val="FF0000"/>
+          <w:kern w:val="0"/>
+          <w:sz w:val="19"/>
+          <w:szCs w:val="19"/>
+        </w:rPr>
+        <w:t xml:space="preserve"> </w:t>
+      </w:r>
+      <w:proofErr w:type="spellStart"/>
+      <w:proofErr w:type="gramStart"/>
+      <w:r>
+        <w:rPr>
+          <w:rFonts w:ascii="돋움체" w:eastAsia="돋움체" w:cs="돋움체"/>
+          <w:color w:val="000000"/>
+          <w:kern w:val="0"/>
+          <w:sz w:val="19"/>
+          <w:szCs w:val="19"/>
+        </w:rPr>
+        <w:t>keyDown</w:t>
+      </w:r>
+      <w:proofErr w:type="spellEnd"/>
+      <w:r>
+        <w:rPr>
+          <w:rFonts w:ascii="돋움체" w:eastAsia="돋움체" w:cs="돋움체"/>
+          <w:color w:val="000000"/>
+          <w:kern w:val="0"/>
+          <w:sz w:val="19"/>
+          <w:szCs w:val="19"/>
+        </w:rPr>
+        <w:t>[</w:t>
+      </w:r>
+      <w:proofErr w:type="gramEnd"/>
+      <w:r>
+        <w:rPr>
+          <w:rFonts w:ascii="돋움체" w:eastAsia="돋움체" w:cs="돋움체"/>
+          <w:color w:val="000000"/>
+          <w:kern w:val="0"/>
+          <w:sz w:val="19"/>
+          <w:szCs w:val="19"/>
+        </w:rPr>
+        <w:t>4];</w:t>
+      </w:r>
+    </w:p>
+    <w:p>
+      <w:pPr>
+        <w:wordWrap/>
+        <w:adjustRightInd w:val="0"/>
+        <w:spacing w:after="0" w:line="240" w:lineRule="auto"/>
+        <w:jc w:val="left"/>
+        <w:rPr>
+          <w:rFonts w:ascii="돋움체" w:eastAsia="돋움체" w:cs="돋움체"/>
+          <w:strike/>
+          <w:color w:val="000000"/>
+          <w:kern w:val="0"/>
+          <w:sz w:val="19"/>
+          <w:szCs w:val="19"/>
+        </w:rPr>
+      </w:pPr>
+      <w:r>
+        <w:rPr>
+          <w:rFonts w:ascii="돋움체" w:eastAsia="돋움체" w:cs="돋움체"/>
+          <w:color w:val="000000"/>
+          <w:kern w:val="0"/>
+          <w:sz w:val="19"/>
+          <w:szCs w:val="19"/>
+        </w:rPr>
+        <w:tab/>
+      </w:r>
+      <w:r>
+        <w:rPr>
+          <w:rFonts w:ascii="돋움체" w:eastAsia="돋움체" w:cs="돋움체"/>
+          <w:color w:val="000000"/>
+          <w:kern w:val="0"/>
+          <w:sz w:val="19"/>
+          <w:szCs w:val="19"/>
+        </w:rPr>
+        <w:tab/>
+      </w:r>
+      <w:r>
+        <w:rPr>
+          <w:rFonts w:ascii="돋움체" w:eastAsia="돋움체" w:cs="돋움체"/>
+          <w:strike/>
           <w:color w:val="0000FF"/>
           <w:kern w:val="0"/>
           <w:sz w:val="19"/>
@@ -6985,32 +7053,13 @@
       <w:r>
         <w:rPr>
           <w:rFonts w:ascii="돋움체" w:eastAsia="돋움체" w:cs="돋움체"/>
+          <w:strike/>
           <w:color w:val="000000"/>
           <w:kern w:val="0"/>
           <w:sz w:val="19"/>
           <w:szCs w:val="19"/>
         </w:rPr>
         <w:t xml:space="preserve"> life;</w:t>
-      </w:r>
-      <w:r>
-        <w:rPr>
-          <w:rFonts w:ascii="돋움체" w:eastAsia="돋움체" w:cs="돋움체"/>
-          <w:color w:val="000000"/>
-          <w:kern w:val="0"/>
-          <w:sz w:val="19"/>
-          <w:szCs w:val="19"/>
-        </w:rPr>
-        <w:tab/>
-      </w:r>
-      <w:r>
-        <w:rPr>
-          <w:rFonts w:ascii="돋움체" w:eastAsia="돋움체" w:cs="돋움체"/>
-          <w:color w:val="000000"/>
-          <w:kern w:val="0"/>
-          <w:sz w:val="19"/>
-          <w:szCs w:val="19"/>
-        </w:rPr>
-        <w:tab/>
       </w:r>
     </w:p>
     <w:p>
@@ -7528,6 +7577,7 @@
       <w:r>
         <w:rPr>
           <w:rFonts w:ascii="돋움체" w:eastAsia="돋움체" w:cs="돋움체"/>
+          <w:strike/>
           <w:color w:val="0000FF"/>
           <w:kern w:val="0"/>
           <w:sz w:val="19"/>
@@ -7579,6 +7629,99 @@
         </w:rPr>
         <w:t>100];</w:t>
       </w:r>
+    </w:p>
+    <w:p>
+      <w:pPr>
+        <w:wordWrap/>
+        <w:adjustRightInd w:val="0"/>
+        <w:spacing w:after="0" w:line="240" w:lineRule="auto"/>
+        <w:jc w:val="left"/>
+        <w:rPr>
+          <w:rFonts w:ascii="돋움체" w:eastAsia="돋움체" w:cs="돋움체"/>
+          <w:color w:val="000000"/>
+          <w:kern w:val="0"/>
+          <w:sz w:val="19"/>
+          <w:szCs w:val="19"/>
+        </w:rPr>
+      </w:pPr>
+      <w:r>
+        <w:rPr>
+          <w:rFonts w:ascii="돋움체" w:eastAsia="돋움체" w:cs="돋움체"/>
+          <w:color w:val="000000"/>
+          <w:kern w:val="0"/>
+          <w:sz w:val="19"/>
+          <w:szCs w:val="19"/>
+        </w:rPr>
+        <w:tab/>
+      </w:r>
+      <w:r>
+        <w:rPr>
+          <w:rFonts w:ascii="돋움체" w:eastAsia="돋움체" w:cs="돋움체"/>
+          <w:color w:val="000000"/>
+          <w:kern w:val="0"/>
+          <w:sz w:val="19"/>
+          <w:szCs w:val="19"/>
+        </w:rPr>
+        <w:tab/>
+      </w:r>
+      <w:r>
+        <w:rPr>
+          <w:rFonts w:ascii="돋움체" w:eastAsia="돋움체" w:cs="돋움체"/>
+          <w:b/>
+          <w:color w:val="FF0000"/>
+          <w:kern w:val="0"/>
+          <w:sz w:val="19"/>
+          <w:szCs w:val="19"/>
+        </w:rPr>
+        <w:t>BOOL</w:t>
+      </w:r>
+      <w:r>
+        <w:rPr>
+          <w:rFonts w:ascii="돋움체" w:eastAsia="돋움체" w:cs="돋움체"/>
+          <w:b/>
+          <w:color w:val="FF0000"/>
+          <w:kern w:val="0"/>
+          <w:sz w:val="19"/>
+          <w:szCs w:val="19"/>
+        </w:rPr>
+        <w:t xml:space="preserve"> </w:t>
+      </w:r>
+      <w:proofErr w:type="spellStart"/>
+      <w:proofErr w:type="gramStart"/>
+      <w:r>
+        <w:rPr>
+          <w:rFonts w:ascii="돋움체" w:eastAsia="돋움체" w:cs="돋움체"/>
+          <w:color w:val="000000"/>
+          <w:kern w:val="0"/>
+          <w:sz w:val="19"/>
+          <w:szCs w:val="19"/>
+        </w:rPr>
+        <w:t>isVisible</w:t>
+      </w:r>
+      <w:proofErr w:type="spellEnd"/>
+      <w:r>
+        <w:rPr>
+          <w:rFonts w:ascii="돋움체" w:eastAsia="돋움체" w:cs="돋움체"/>
+          <w:color w:val="000000"/>
+          <w:kern w:val="0"/>
+          <w:sz w:val="19"/>
+          <w:szCs w:val="19"/>
+        </w:rPr>
+        <w:t>[</w:t>
+      </w:r>
+      <w:proofErr w:type="gramEnd"/>
+      <w:r>
+        <w:rPr>
+          <w:rFonts w:ascii="돋움체" w:eastAsia="돋움체" w:cs="돋움체"/>
+          <w:color w:val="000000"/>
+          <w:kern w:val="0"/>
+          <w:sz w:val="19"/>
+          <w:szCs w:val="19"/>
+        </w:rPr>
+        <w:t>100];</w:t>
+      </w:r>
+      <w:bookmarkStart w:id="14" w:name="_GoBack"/>
+      <w:bookmarkEnd w:id="14"/>
     </w:p>
     <w:p>
       <w:pPr>
@@ -7867,11 +8010,11 @@
         <w:lastRenderedPageBreak/>
         <w:t xml:space="preserve"> </w:t>
       </w:r>
-      <w:bookmarkStart w:id="14" w:name="_Toc529134569"/>
+      <w:bookmarkStart w:id="15" w:name="_Toc529134569"/>
       <w:r>
         <w:t>Server</w:t>
       </w:r>
-      <w:bookmarkEnd w:id="14"/>
+      <w:bookmarkEnd w:id="15"/>
     </w:p>
     <w:p>
       <w:pPr>
@@ -10390,15 +10533,7 @@
         <w:rPr>
           <w:rFonts w:hint="eastAsia"/>
         </w:rPr>
-        <w:t xml:space="preserve">클라이언트로부터 패킷을 받는 </w:t>
-      </w:r>
-      <w:bookmarkStart w:id="15" w:name="_GoBack"/>
-      <w:bookmarkEnd w:id="15"/>
-      <w:r>
-        <w:rPr>
-          <w:rFonts w:hint="eastAsia"/>
-        </w:rPr>
-        <w:t>함수</w:t>
+        <w:t>클라이언트로부터 패킷을 받는 함수</w:t>
       </w:r>
       <w:r>
         <w:br/>
@@ -10616,9 +10751,6 @@
       <w:pPr>
         <w:pStyle w:val="a5"/>
         <w:ind w:leftChars="0" w:left="684"/>
-        <w:rPr>
-          <w:rFonts w:hint="eastAsia"/>
-        </w:rPr>
       </w:pPr>
       <w:r>
         <w:rPr>
@@ -26479,7 +26611,14 @@
         <w:rPr>
           <w:szCs w:val="20"/>
         </w:rPr>
-        <w:t>pdatePosition</w:t>
+        <w:t>pdate</w:t>
+      </w:r>
+      <w:r>
+        <w:rPr>
+          <w:strike/>
+          <w:szCs w:val="20"/>
+        </w:rPr>
+        <w:t>Position</w:t>
       </w:r>
       <w:proofErr w:type="spellEnd"/>
       <w:r>
@@ -26487,6 +26626,51 @@
           <w:szCs w:val="20"/>
         </w:rPr>
         <w:t xml:space="preserve">() </w:t>
+      </w:r>
+      <w:r>
+        <w:rPr>
+          <w:rFonts w:hint="eastAsia"/>
+          <w:szCs w:val="20"/>
+        </w:rPr>
+        <w:t>구현</w:t>
+      </w:r>
+    </w:p>
+    <w:p>
+      <w:pPr>
+        <w:pStyle w:val="a5"/>
+        <w:ind w:leftChars="0" w:left="760"/>
+        <w:rPr>
+          <w:rFonts w:hint="eastAsia"/>
+          <w:szCs w:val="20"/>
+        </w:rPr>
+      </w:pPr>
+      <w:proofErr w:type="spellStart"/>
+      <w:r>
+        <w:rPr>
+          <w:szCs w:val="20"/>
+        </w:rPr>
+        <w:t>Update</w:t>
+      </w:r>
+      <w:r>
+        <w:rPr>
+          <w:b/>
+          <w:color w:val="FF0000"/>
+          <w:szCs w:val="20"/>
+        </w:rPr>
+        <w:t>Values</w:t>
+      </w:r>
+      <w:proofErr w:type="spellEnd"/>
+      <w:r>
+        <w:rPr>
+          <w:szCs w:val="20"/>
+        </w:rPr>
+        <w:t>()</w:t>
+      </w:r>
+      <w:r>
+        <w:rPr>
+          <w:szCs w:val="20"/>
+        </w:rPr>
+        <w:t xml:space="preserve"> </w:t>
       </w:r>
       <w:r>
         <w:rPr>
@@ -26747,15 +26931,20 @@
         </w:rPr>
         <w:t xml:space="preserve">주차가 오지 </w:t>
       </w:r>
-      <w:proofErr w:type="spellStart"/>
       <w:r>
         <w:rPr>
           <w:rFonts w:hint="eastAsia"/>
           <w:szCs w:val="20"/>
         </w:rPr>
-        <w:t>않았슴니다</w:t>
-      </w:r>
-      <w:proofErr w:type="spellEnd"/>
+        <w:t>않았습</w:t>
+      </w:r>
+      <w:r>
+        <w:rPr>
+          <w:rFonts w:hint="eastAsia"/>
+          <w:szCs w:val="20"/>
+        </w:rPr>
+        <w:t>니다</w:t>
+      </w:r>
       <w:proofErr w:type="gramStart"/>
       <w:r>
         <w:rPr>
@@ -27317,7 +27506,84 @@
                 <w:sz w:val="18"/>
                 <w:szCs w:val="18"/>
               </w:rPr>
-              <w:t>pdatePosition</w:t>
+              <w:t>pdate</w:t>
+            </w:r>
+            <w:r>
+              <w:rPr>
+                <w:strike/>
+                <w:sz w:val="18"/>
+                <w:szCs w:val="18"/>
+              </w:rPr>
+              <w:t>Position</w:t>
+            </w:r>
+            <w:proofErr w:type="spellEnd"/>
+            <w:r>
+              <w:rPr>
+                <w:sz w:val="18"/>
+                <w:szCs w:val="18"/>
+              </w:rPr>
+              <w:t xml:space="preserve">() </w:t>
+            </w:r>
+            <w:r>
+              <w:rPr>
+                <w:rFonts w:hint="eastAsia"/>
+                <w:sz w:val="18"/>
+                <w:szCs w:val="18"/>
+              </w:rPr>
+              <w:t>구현(</w:t>
+            </w:r>
+            <w:r>
+              <w:rPr>
+                <w:sz w:val="18"/>
+                <w:szCs w:val="18"/>
+              </w:rPr>
+              <w:t>1</w:t>
+            </w:r>
+            <w:r>
+              <w:rPr>
+                <w:rFonts w:hint="eastAsia"/>
+                <w:sz w:val="18"/>
+                <w:szCs w:val="18"/>
+              </w:rPr>
+              <w:t>차)</w:t>
+            </w:r>
+          </w:p>
+          <w:p>
+            <w:pPr>
+              <w:pStyle w:val="a5"/>
+              <w:ind w:leftChars="0" w:left="0"/>
+              <w:jc w:val="center"/>
+              <w:cnfStyle w:val="000000000000" w:firstRow="0" w:lastRow="0" w:firstColumn="0" w:lastColumn="0" w:oddVBand="0" w:evenVBand="0" w:oddHBand="0" w:evenHBand="0" w:firstRowFirstColumn="0" w:firstRowLastColumn="0" w:lastRowFirstColumn="0" w:lastRowLastColumn="0"/>
+              <w:rPr>
+                <w:rFonts w:hint="eastAsia"/>
+                <w:sz w:val="18"/>
+                <w:szCs w:val="18"/>
+              </w:rPr>
+            </w:pPr>
+            <w:proofErr w:type="spellStart"/>
+            <w:r>
+              <w:rPr>
+                <w:rFonts w:hint="eastAsia"/>
+                <w:sz w:val="18"/>
+                <w:szCs w:val="18"/>
+              </w:rPr>
+              <w:t>U</w:t>
+            </w:r>
+            <w:r>
+              <w:rPr>
+                <w:sz w:val="18"/>
+                <w:szCs w:val="18"/>
+              </w:rPr>
+              <w:t>pdate</w:t>
+            </w:r>
+            <w:r>
+              <w:rPr>
+                <w:b/>
+                <w:color w:val="FF0000"/>
+                <w:sz w:val="18"/>
+                <w:szCs w:val="18"/>
+              </w:rPr>
+              <w:t>Values</w:t>
             </w:r>
             <w:proofErr w:type="spellEnd"/>
             <w:r>
@@ -27414,6 +27680,7 @@
               </w:rPr>
             </w:pPr>
             <w:proofErr w:type="spellStart"/>
+            <w:proofErr w:type="gramStart"/>
             <w:r>
               <w:rPr>
                 <w:rFonts w:hint="eastAsia"/>
@@ -27427,7 +27694,68 @@
                 <w:sz w:val="18"/>
                 <w:szCs w:val="18"/>
               </w:rPr>
-              <w:t>pdatePosition</w:t>
+              <w:t>pdate</w:t>
+            </w:r>
+            <w:r>
+              <w:rPr>
+                <w:strike/>
+                <w:sz w:val="18"/>
+                <w:szCs w:val="18"/>
+              </w:rPr>
+              <w:t>Position</w:t>
+            </w:r>
+            <w:proofErr w:type="spellEnd"/>
+            <w:r>
+              <w:rPr>
+                <w:sz w:val="18"/>
+                <w:szCs w:val="18"/>
+              </w:rPr>
+              <w:t>(</w:t>
+            </w:r>
+            <w:proofErr w:type="gramEnd"/>
+            <w:r>
+              <w:rPr>
+                <w:sz w:val="18"/>
+                <w:szCs w:val="18"/>
+              </w:rPr>
+              <w:t>)</w:t>
+            </w:r>
+          </w:p>
+          <w:p>
+            <w:pPr>
+              <w:pStyle w:val="a5"/>
+              <w:ind w:leftChars="0" w:left="0"/>
+              <w:jc w:val="center"/>
+              <w:cnfStyle w:val="000000000000" w:firstRow="0" w:lastRow="0" w:firstColumn="0" w:lastColumn="0" w:oddVBand="0" w:evenVBand="0" w:oddHBand="0" w:evenHBand="0" w:firstRowFirstColumn="0" w:firstRowLastColumn="0" w:lastRowFirstColumn="0" w:lastRowLastColumn="0"/>
+              <w:rPr>
+                <w:sz w:val="18"/>
+                <w:szCs w:val="18"/>
+              </w:rPr>
+            </w:pPr>
+            <w:proofErr w:type="spellStart"/>
+            <w:r>
+              <w:rPr>
+                <w:rFonts w:hint="eastAsia"/>
+                <w:sz w:val="18"/>
+                <w:szCs w:val="18"/>
+              </w:rPr>
+              <w:t>U</w:t>
+            </w:r>
+            <w:r>
+              <w:rPr>
+                <w:sz w:val="18"/>
+                <w:szCs w:val="18"/>
+              </w:rPr>
+              <w:t>pdate</w:t>
+            </w:r>
+            <w:r>
+              <w:rPr>
+                <w:b/>
+                <w:color w:val="FF0000"/>
+                <w:sz w:val="18"/>
+                <w:szCs w:val="18"/>
+              </w:rPr>
+              <w:t>Values</w:t>
             </w:r>
             <w:proofErr w:type="spellEnd"/>
             <w:r>
@@ -28197,6 +28525,7 @@
               </w:rPr>
             </w:pPr>
             <w:proofErr w:type="spellStart"/>
+            <w:proofErr w:type="gramStart"/>
             <w:r>
               <w:rPr>
                 <w:rFonts w:hint="eastAsia"/>
@@ -28210,7 +28539,68 @@
                 <w:sz w:val="18"/>
                 <w:szCs w:val="18"/>
               </w:rPr>
-              <w:t>pdatePosition</w:t>
+              <w:t>pdate</w:t>
+            </w:r>
+            <w:r>
+              <w:rPr>
+                <w:strike/>
+                <w:sz w:val="18"/>
+                <w:szCs w:val="18"/>
+              </w:rPr>
+              <w:t>Position</w:t>
+            </w:r>
+            <w:proofErr w:type="spellEnd"/>
+            <w:r>
+              <w:rPr>
+                <w:sz w:val="18"/>
+                <w:szCs w:val="18"/>
+              </w:rPr>
+              <w:t>(</w:t>
+            </w:r>
+            <w:proofErr w:type="gramEnd"/>
+            <w:r>
+              <w:rPr>
+                <w:sz w:val="18"/>
+                <w:szCs w:val="18"/>
+              </w:rPr>
+              <w:t>)</w:t>
+            </w:r>
+          </w:p>
+          <w:p>
+            <w:pPr>
+              <w:pStyle w:val="a5"/>
+              <w:ind w:leftChars="0" w:left="0"/>
+              <w:jc w:val="center"/>
+              <w:cnfStyle w:val="000000000000" w:firstRow="0" w:lastRow="0" w:firstColumn="0" w:lastColumn="0" w:oddVBand="0" w:evenVBand="0" w:oddHBand="0" w:evenHBand="0" w:firstRowFirstColumn="0" w:firstRowLastColumn="0" w:lastRowFirstColumn="0" w:lastRowLastColumn="0"/>
+              <w:rPr>
+                <w:sz w:val="18"/>
+                <w:szCs w:val="18"/>
+              </w:rPr>
+            </w:pPr>
+            <w:proofErr w:type="spellStart"/>
+            <w:r>
+              <w:rPr>
+                <w:rFonts w:hint="eastAsia"/>
+                <w:sz w:val="18"/>
+                <w:szCs w:val="18"/>
+              </w:rPr>
+              <w:t>U</w:t>
+            </w:r>
+            <w:r>
+              <w:rPr>
+                <w:sz w:val="18"/>
+                <w:szCs w:val="18"/>
+              </w:rPr>
+              <w:t>pdate</w:t>
+            </w:r>
+            <w:r>
+              <w:rPr>
+                <w:b/>
+                <w:color w:val="FF0000"/>
+                <w:sz w:val="18"/>
+                <w:szCs w:val="18"/>
+              </w:rPr>
+              <w:t>Values</w:t>
             </w:r>
             <w:proofErr w:type="spellEnd"/>
             <w:r>
@@ -28329,27 +28719,6 @@
           <w:szCs w:val="30"/>
         </w:rPr>
       </w:pPr>
-    </w:p>
-    <w:p>
-      <w:pPr>
-        <w:widowControl/>
-        <w:wordWrap/>
-        <w:autoSpaceDE/>
-        <w:autoSpaceDN/>
-        <w:rPr>
-          <w:rFonts w:asciiTheme="majorHAnsi" w:eastAsiaTheme="majorEastAsia" w:hAnsiTheme="majorHAnsi" w:cstheme="majorBidi"/>
-          <w:sz w:val="30"/>
-          <w:szCs w:val="30"/>
-        </w:rPr>
-      </w:pPr>
-      <w:r>
-        <w:rPr>
-          <w:rFonts w:asciiTheme="majorHAnsi" w:eastAsiaTheme="majorEastAsia" w:hAnsiTheme="majorHAnsi" w:cstheme="majorBidi"/>
-          <w:sz w:val="30"/>
-          <w:szCs w:val="30"/>
-        </w:rPr>
-        <w:br w:type="page"/>
-      </w:r>
     </w:p>
     <w:p>
       <w:pPr>
@@ -32015,7 +32384,7 @@
                 <w:bCs/>
                 <w:noProof/>
               </w:rPr>
-              <w:t>11</w:t>
+              <w:t>21</w:t>
             </w:r>
             <w:r>
               <w:rPr>
@@ -36008,7 +36377,7 @@
 </file>
 
 <file path=customXml/itemProps1.xml><?xml version="1.0" encoding="utf-8"?>
-<ds:datastoreItem xmlns:ds="http://schemas.openxmlformats.org/officeDocument/2006/customXml" ds:itemID="{94F3D85F-A2CA-4C0C-864D-A37CA9103D79}">
+<ds:datastoreItem xmlns:ds="http://schemas.openxmlformats.org/officeDocument/2006/customXml" ds:itemID="{5929818F-04BF-48AC-AA04-50AB007C068A}">
   <ds:schemaRefs>
     <ds:schemaRef ds:uri="http://schemas.openxmlformats.org/officeDocument/2006/bibliography"/>
   </ds:schemaRefs>

</xml_diff>

<commit_message>
SendToClient(), RecvFromServer() 구현 / 문서 수정
완벽한 구현은 아니지만,  통신이 되는 것 확인
</commit_message>
<xml_diff>
--- a/document/계속갱신될보고서.docx
+++ b/document/계속갱신될보고서.docx
@@ -10300,9 +10300,16 @@
       </w:pPr>
       <w:r>
         <w:rPr>
+          <w:strike/>
           <w:sz w:val="22"/>
         </w:rPr>
-        <w:t xml:space="preserve">void </w:t>
+        <w:t>void</w:t>
+      </w:r>
+      <w:r>
+        <w:rPr>
+          <w:sz w:val="22"/>
+        </w:rPr>
+        <w:t xml:space="preserve"> </w:t>
       </w:r>
       <w:proofErr w:type="spellStart"/>
       <w:proofErr w:type="gramStart"/>
@@ -10375,56 +10382,67 @@
         <w:pStyle w:val="a5"/>
         <w:ind w:leftChars="0" w:left="600"/>
       </w:pPr>
-      <w:r>
-        <w:rPr>
-          <w:sz w:val="22"/>
-        </w:rPr>
-        <w:t xml:space="preserve">void </w:t>
-      </w:r>
       <w:proofErr w:type="spellStart"/>
-      <w:proofErr w:type="gramStart"/>
-      <w:r>
-        <w:rPr>
-          <w:rFonts w:hint="eastAsia"/>
-          <w:sz w:val="22"/>
-        </w:rPr>
-        <w:t>R</w:t>
-      </w:r>
-      <w:r>
-        <w:rPr>
-          <w:sz w:val="22"/>
-        </w:rPr>
-        <w:t>ecv</w:t>
-      </w:r>
-      <w:r>
-        <w:rPr>
-          <w:sz w:val="22"/>
-        </w:rPr>
-        <w:t>FromClient</w:t>
-      </w:r>
-      <w:proofErr w:type="spellEnd"/>
-      <w:r>
-        <w:rPr>
-          <w:sz w:val="22"/>
-        </w:rPr>
-        <w:t>(</w:t>
-      </w:r>
-      <w:proofErr w:type="gramEnd"/>
       <w:r>
         <w:rPr>
           <w:b/>
           <w:color w:val="FF0000"/>
           <w:sz w:val="22"/>
         </w:rPr>
-        <w:t xml:space="preserve">SOCKET </w:t>
+        <w:t>int</w:t>
+      </w:r>
+      <w:proofErr w:type="spellEnd"/>
+      <w:r>
+        <w:rPr>
+          <w:color w:val="FF0000"/>
+          <w:sz w:val="22"/>
+        </w:rPr>
+        <w:t xml:space="preserve"> </w:t>
       </w:r>
       <w:proofErr w:type="spellStart"/>
+      <w:proofErr w:type="gramStart"/>
+      <w:r>
+        <w:rPr>
+          <w:rFonts w:hint="eastAsia"/>
+          <w:sz w:val="22"/>
+        </w:rPr>
+        <w:t>R</w:t>
+      </w:r>
+      <w:r>
+        <w:rPr>
+          <w:sz w:val="22"/>
+        </w:rPr>
+        <w:t>ecv</w:t>
+      </w:r>
+      <w:r>
+        <w:rPr>
+          <w:sz w:val="22"/>
+        </w:rPr>
+        <w:t>FromClient</w:t>
+      </w:r>
+      <w:proofErr w:type="spellEnd"/>
+      <w:r>
+        <w:rPr>
+          <w:sz w:val="22"/>
+        </w:rPr>
+        <w:t>(</w:t>
+      </w:r>
+      <w:proofErr w:type="gramEnd"/>
       <w:r>
         <w:rPr>
           <w:b/>
           <w:color w:val="FF0000"/>
           <w:sz w:val="22"/>
         </w:rPr>
+        <w:t xml:space="preserve">SOCKET </w:t>
+      </w:r>
+      <w:proofErr w:type="spellStart"/>
+      <w:r>
+        <w:rPr>
+          <w:b/>
+          <w:color w:val="FF0000"/>
+          <w:sz w:val="22"/>
+        </w:rPr>
         <w:t>client_sock</w:t>
       </w:r>
       <w:proofErr w:type="spellEnd"/>
@@ -10467,7 +10485,15 @@
         <w:rPr>
           <w:rFonts w:hint="eastAsia"/>
         </w:rPr>
-        <w:t>클라이언트로부터 패킷을 받는 함수</w:t>
+        <w:t xml:space="preserve">클라이언트로부터 패킷을 </w:t>
+      </w:r>
+      <w:bookmarkStart w:id="15" w:name="_GoBack"/>
+      <w:bookmarkEnd w:id="15"/>
+      <w:r>
+        <w:rPr>
+          <w:rFonts w:hint="eastAsia"/>
+        </w:rPr>
+        <w:t>받는 함수</w:t>
       </w:r>
       <w:r>
         <w:br/>
@@ -10497,8 +10523,6 @@
         </w:rPr>
         <w:t>함수를 사용하여 고정</w:t>
       </w:r>
-      <w:bookmarkStart w:id="15" w:name="_GoBack"/>
-      <w:bookmarkEnd w:id="15"/>
       <w:r>
         <w:rPr>
           <w:rFonts w:hint="eastAsia"/>
@@ -32407,6 +32431,7 @@
         <w:docPartUnique/>
       </w:docPartObj>
     </w:sdtPr>
+    <w:sdtEndPr/>
     <w:sdtContent>
       <w:sdt>
         <w:sdtPr>
@@ -32416,6 +32441,7 @@
             <w:docPartUnique/>
           </w:docPartObj>
         </w:sdtPr>
+        <w:sdtEndPr/>
         <w:sdtContent>
           <w:p>
             <w:pPr>
@@ -36452,7 +36478,7 @@
 </file>
 
 <file path=customXml/itemProps1.xml><?xml version="1.0" encoding="utf-8"?>
-<ds:datastoreItem xmlns:ds="http://schemas.openxmlformats.org/officeDocument/2006/customXml" ds:itemID="{5CDBD14F-051D-40A5-A29F-E9D04C0FE975}">
+<ds:datastoreItem xmlns:ds="http://schemas.openxmlformats.org/officeDocument/2006/customXml" ds:itemID="{EA69B4CA-4C1B-48BC-A0B8-FF8D627E6984}">
   <ds:schemaRefs>
     <ds:schemaRef ds:uri="http://schemas.openxmlformats.org/officeDocument/2006/bibliography"/>
   </ds:schemaRefs>

</xml_diff>